<commit_message>
Class assignment document done
</commit_message>
<xml_diff>
--- a/enunciation/trabalho_em_grupo_201910.docx
+++ b/enunciation/trabalho_em_grupo_201910.docx
@@ -148,7 +148,21 @@
         <w:rPr>
           <w:b/>
         </w:rPr>
-        <w:t>Professor responsável: Rodrigo Togneri.</w:t>
+        <w:t xml:space="preserve">Professor responsável: Rodrigo </w:t>
+      </w:r>
+      <w:proofErr w:type="spellStart"/>
+      <w:r>
+        <w:rPr>
+          <w:b/>
+        </w:rPr>
+        <w:t>Togneri</w:t>
+      </w:r>
+      <w:proofErr w:type="spellEnd"/>
+      <w:r>
+        <w:rPr>
+          <w:b/>
+        </w:rPr>
+        <w:t>.</w:t>
       </w:r>
     </w:p>
     <w:p>
@@ -197,7 +211,7 @@
     </w:p>
     <w:tbl>
       <w:tblPr>
-        <w:tblStyle w:val="Tabelacomgrade"/>
+        <w:tblStyle w:val="TableGrid"/>
         <w:tblW w:w="0" w:type="auto"/>
         <w:tblLook w:val="04A0" w:firstRow="1" w:lastRow="0" w:firstColumn="1" w:lastColumn="0" w:noHBand="0" w:noVBand="1"/>
       </w:tblPr>
@@ -248,13 +262,21 @@
           <w:tcPr>
             <w:tcW w:w="2376" w:type="dxa"/>
           </w:tcPr>
-          <w:p/>
+          <w:p>
+            <w:r>
+              <w:t>A57635769</w:t>
+            </w:r>
+          </w:p>
         </w:tc>
         <w:tc>
           <w:tcPr>
             <w:tcW w:w="6835" w:type="dxa"/>
           </w:tcPr>
-          <w:p/>
+          <w:p>
+            <w:r>
+              <w:t>Daniel Campos</w:t>
+            </w:r>
+          </w:p>
         </w:tc>
       </w:tr>
       <w:tr>
@@ -262,13 +284,21 @@
           <w:tcPr>
             <w:tcW w:w="2376" w:type="dxa"/>
           </w:tcPr>
-          <w:p/>
+          <w:p>
+            <w:r>
+              <w:t>A57622988</w:t>
+            </w:r>
+          </w:p>
         </w:tc>
         <w:tc>
           <w:tcPr>
             <w:tcW w:w="6835" w:type="dxa"/>
           </w:tcPr>
-          <w:p/>
+          <w:p>
+            <w:r>
+              <w:t>Leandro Daniel</w:t>
+            </w:r>
+          </w:p>
         </w:tc>
       </w:tr>
       <w:tr>
@@ -276,13 +306,21 @@
           <w:tcPr>
             <w:tcW w:w="2376" w:type="dxa"/>
           </w:tcPr>
-          <w:p/>
+          <w:p>
+            <w:r>
+              <w:t>A57566093</w:t>
+            </w:r>
+          </w:p>
         </w:tc>
         <w:tc>
           <w:tcPr>
             <w:tcW w:w="6835" w:type="dxa"/>
           </w:tcPr>
-          <w:p/>
+          <w:p>
+            <w:r>
+              <w:t>Rodrigo Gonçalves</w:t>
+            </w:r>
+          </w:p>
         </w:tc>
       </w:tr>
       <w:tr>
@@ -290,13 +328,21 @@
           <w:tcPr>
             <w:tcW w:w="2376" w:type="dxa"/>
           </w:tcPr>
-          <w:p/>
+          <w:p>
+            <w:r>
+              <w:t>A57549661</w:t>
+            </w:r>
+          </w:p>
         </w:tc>
         <w:tc>
           <w:tcPr>
             <w:tcW w:w="6835" w:type="dxa"/>
           </w:tcPr>
-          <w:p/>
+          <w:p>
+            <w:r>
+              <w:t>Ygor Lima</w:t>
+            </w:r>
+          </w:p>
         </w:tc>
       </w:tr>
     </w:tbl>
@@ -458,23 +504,32 @@
       <w:r>
         <w:t>, juntamente com as informações de sexo e idade dos entrevistados.</w:t>
       </w:r>
+      <w:r>
+        <w:t xml:space="preserve"> </w:t>
+      </w:r>
+      <w:r>
+        <w:t>Responda as seguintes questões, justificando sua resposta</w:t>
+      </w:r>
+      <w:r>
+        <w:t xml:space="preserve"> com base em fatos, dados, </w:t>
+      </w:r>
+      <w:proofErr w:type="gramStart"/>
+      <w:r>
+        <w:t xml:space="preserve">gráficos </w:t>
+      </w:r>
+      <w:proofErr w:type="spellStart"/>
+      <w:r>
+        <w:t>etc</w:t>
+      </w:r>
+      <w:proofErr w:type="spellEnd"/>
+      <w:proofErr w:type="gramEnd"/>
+      <w:r>
+        <w:t>:</w:t>
+      </w:r>
     </w:p>
-    <w:p/>
     <w:p>
-      <w:r>
-        <w:t>Responda as seguintes questões, justificando sua resposta</w:t>
-      </w:r>
-      <w:r>
-        <w:t xml:space="preserve"> com base em fatos, dados, gráficos etc</w:t>
-      </w:r>
-      <w:r>
-        <w:t>:</w:t>
-      </w:r>
-    </w:p>
-    <w:p/>
-    <w:p>
-      <w:pPr>
-        <w:pStyle w:val="PargrafodaLista"/>
+      <w:pPr>
+        <w:pStyle w:val="ListParagraph"/>
         <w:numPr>
           <w:ilvl w:val="0"/>
           <w:numId w:val="17"/>
@@ -486,29 +541,27 @@
     </w:p>
     <w:p>
       <w:pPr>
-        <w:pStyle w:val="PargrafodaLista"/>
-      </w:pPr>
-    </w:p>
-    <w:p>
-      <w:pPr>
-        <w:pStyle w:val="PargrafodaLista"/>
+        <w:pStyle w:val="ListParagraph"/>
         <w:numPr>
           <w:ilvl w:val="0"/>
           <w:numId w:val="17"/>
         </w:numPr>
       </w:pPr>
       <w:r>
-        <w:t>Houve correlação entre as variáveis assinaladas em vermelho? Como isso afeta a Cluster Analysis?</w:t>
+        <w:t xml:space="preserve">Houve correlação entre as variáveis assinaladas em vermelho? Como isso afeta a Cluster </w:t>
+      </w:r>
+      <w:proofErr w:type="spellStart"/>
+      <w:r>
+        <w:t>Analysis</w:t>
+      </w:r>
+      <w:proofErr w:type="spellEnd"/>
+      <w:r>
+        <w:t>?</w:t>
       </w:r>
     </w:p>
     <w:p>
       <w:pPr>
-        <w:pStyle w:val="PargrafodaLista"/>
-      </w:pPr>
-    </w:p>
-    <w:p>
-      <w:pPr>
-        <w:pStyle w:val="PargrafodaLista"/>
+        <w:pStyle w:val="ListParagraph"/>
         <w:numPr>
           <w:ilvl w:val="0"/>
           <w:numId w:val="17"/>
@@ -520,46 +573,65 @@
     </w:p>
     <w:p>
       <w:pPr>
-        <w:pStyle w:val="PargrafodaLista"/>
-      </w:pPr>
-    </w:p>
-    <w:p>
-      <w:pPr>
-        <w:pStyle w:val="PargrafodaLista"/>
+        <w:pStyle w:val="ListParagraph"/>
         <w:numPr>
           <w:ilvl w:val="0"/>
           <w:numId w:val="17"/>
         </w:numPr>
       </w:pPr>
       <w:r>
-        <w:t>Faça Cluster Analysis (Método Hierárquico</w:t>
+        <w:t xml:space="preserve">Faça Cluster </w:t>
+      </w:r>
+      <w:proofErr w:type="spellStart"/>
+      <w:r>
+        <w:t>Analysis</w:t>
+      </w:r>
+      <w:proofErr w:type="spellEnd"/>
+      <w:r>
+        <w:t xml:space="preserve"> (Método Hierárquico</w:t>
       </w:r>
       <w:r>
         <w:t xml:space="preserve"> AGNES</w:t>
       </w:r>
       <w:r>
-        <w:t>) com as variáveis assinaladas em vermelho. Use distância euclidiana. Use Ward e Average (compare os resultados</w:t>
+        <w:t xml:space="preserve">) com as variáveis assinaladas em vermelho. Use distância euclidiana. Use Ward e </w:t>
+      </w:r>
+      <w:proofErr w:type="spellStart"/>
+      <w:r>
+        <w:t>Average</w:t>
+      </w:r>
+      <w:proofErr w:type="spellEnd"/>
+      <w:r>
+        <w:t xml:space="preserve"> (compare os resultados</w:t>
       </w:r>
       <w:r>
         <w:t xml:space="preserve"> utilizando as métricas que você aprende</w:t>
       </w:r>
       <w:r>
-        <w:t>u da função cluster.stats do pacote fpc</w:t>
-      </w:r>
-      <w:bookmarkStart w:id="0" w:name="_GoBack"/>
-      <w:bookmarkEnd w:id="0"/>
+        <w:t xml:space="preserve">u da função </w:t>
+      </w:r>
+      <w:proofErr w:type="spellStart"/>
+      <w:proofErr w:type="gramStart"/>
+      <w:r>
+        <w:t>cluster.stats</w:t>
+      </w:r>
+      <w:proofErr w:type="spellEnd"/>
+      <w:proofErr w:type="gramEnd"/>
+      <w:r>
+        <w:t xml:space="preserve"> do pacote </w:t>
+      </w:r>
+      <w:proofErr w:type="spellStart"/>
+      <w:r>
+        <w:t>fpc</w:t>
+      </w:r>
+      <w:proofErr w:type="spellEnd"/>
       <w:r>
         <w:t xml:space="preserve">). </w:t>
       </w:r>
     </w:p>
     <w:p>
       <w:pPr>
-        <w:pStyle w:val="PargrafodaLista"/>
-      </w:pPr>
-    </w:p>
-    <w:p>
-      <w:pPr>
-        <w:pStyle w:val="PargrafodaLista"/>
+        <w:pStyle w:val="ListParagraph"/>
         <w:numPr>
           <w:ilvl w:val="0"/>
           <w:numId w:val="17"/>
@@ -571,12 +643,7 @@
     </w:p>
     <w:p>
       <w:pPr>
-        <w:pStyle w:val="PargrafodaLista"/>
-      </w:pPr>
-    </w:p>
-    <w:p>
-      <w:pPr>
-        <w:pStyle w:val="PargrafodaLista"/>
+        <w:pStyle w:val="ListParagraph"/>
         <w:numPr>
           <w:ilvl w:val="0"/>
           <w:numId w:val="17"/>
@@ -588,12 +655,7 @@
     </w:p>
     <w:p>
       <w:pPr>
-        <w:pStyle w:val="PargrafodaLista"/>
-      </w:pPr>
-    </w:p>
-    <w:p>
-      <w:pPr>
-        <w:pStyle w:val="PargrafodaLista"/>
+        <w:pStyle w:val="ListParagraph"/>
         <w:numPr>
           <w:ilvl w:val="0"/>
           <w:numId w:val="17"/>
@@ -605,12 +667,7 @@
     </w:p>
     <w:p>
       <w:pPr>
-        <w:pStyle w:val="PargrafodaLista"/>
-      </w:pPr>
-    </w:p>
-    <w:p>
-      <w:pPr>
-        <w:pStyle w:val="PargrafodaLista"/>
+        <w:pStyle w:val="ListParagraph"/>
         <w:numPr>
           <w:ilvl w:val="0"/>
           <w:numId w:val="17"/>
@@ -619,11 +676,16 @@
       <w:r>
         <w:t>A aplicação do método K-</w:t>
       </w:r>
+      <w:proofErr w:type="spellStart"/>
       <w:r>
         <w:t>M</w:t>
       </w:r>
       <w:r>
-        <w:t>eans muda a comp</w:t>
+        <w:t>eans</w:t>
+      </w:r>
+      <w:proofErr w:type="spellEnd"/>
+      <w:r>
+        <w:t xml:space="preserve"> muda a comp</w:t>
       </w:r>
       <w:r>
         <w:t>o</w:t>
@@ -633,23 +695,96 @@
       </w:r>
     </w:p>
     <w:p>
-      <w:pPr>
-        <w:pStyle w:val="PargrafodaLista"/>
-      </w:pPr>
+      <w:proofErr w:type="spellStart"/>
+      <w:r>
+        <w:t>Obs</w:t>
+      </w:r>
+      <w:proofErr w:type="spellEnd"/>
+      <w:r>
+        <w:t xml:space="preserve">: </w:t>
+      </w:r>
+      <w:r>
+        <w:t>Os códigos e as bases de dados devem ser entregues conjuntamente a este documento-resposta.</w:t>
+      </w:r>
+    </w:p>
+    <w:p/>
+    <w:p>
+      <w:pPr>
+        <w:rPr>
+          <w:b/>
+          <w:bCs/>
+        </w:rPr>
+      </w:pPr>
+      <w:r>
+        <w:rPr>
+          <w:b/>
+          <w:bCs/>
+          <w:highlight w:val="yellow"/>
+        </w:rPr>
+        <w:t>Todas as respostas bem como o código fonte encontram-se disponíveis em:</w:t>
+      </w:r>
     </w:p>
     <w:p>
       <w:r>
-        <w:t xml:space="preserve">Obs: </w:t>
-      </w:r>
-      <w:r>
-        <w:t>Os códigos e as bases de dados devem ser entregues conjuntamente a este documento-resposta.</w:t>
-      </w:r>
+        <w:t>Código-fonte:</w:t>
+      </w:r>
+      <w:hyperlink r:id="rId8" w:history="1">
+        <w:r>
+          <w:rPr>
+            <w:rStyle w:val="Hyperlink"/>
+          </w:rPr>
+          <w:t>https://github.com/ldaniel/Matrix-Methods-Cluster-Analysis</w:t>
+        </w:r>
+      </w:hyperlink>
+      <w:r>
+        <w:t xml:space="preserve"> </w:t>
+      </w:r>
+    </w:p>
+    <w:p>
+      <w:r>
+        <w:t>Respostas:</w:t>
+      </w:r>
+      <w:hyperlink r:id="rId9" w:history="1">
+        <w:r>
+          <w:rPr>
+            <w:rStyle w:val="Hyperlink"/>
+          </w:rPr>
+          <w:t>https://ldaniel.github.io/Matrix-Methods-Cluster-Analysis/conclusion.html</w:t>
+        </w:r>
+      </w:hyperlink>
+      <w:r>
+        <w:t xml:space="preserve"> </w:t>
+      </w:r>
+      <w:r>
+        <w:t xml:space="preserve"> </w:t>
+      </w:r>
+    </w:p>
+    <w:p>
+      <w:r>
+        <w:t>Download</w:t>
+      </w:r>
+      <w:r>
+        <w:t>:</w:t>
+      </w:r>
+      <w:hyperlink r:id="rId10" w:history="1">
+        <w:r>
+          <w:rPr>
+            <w:rStyle w:val="Hyperlink"/>
+          </w:rPr>
+          <w:t>https://github.com/ldaniel/Matrix-Methods-Cluster-Analysis/archive/master.zip</w:t>
+        </w:r>
+      </w:hyperlink>
+    </w:p>
+    <w:p/>
+    <w:p>
+      <w:bookmarkStart w:id="0" w:name="_GoBack"/>
+      <w:bookmarkEnd w:id="0"/>
     </w:p>
     <w:sectPr>
-      <w:headerReference w:type="even" r:id="rId8"/>
-      <w:headerReference w:type="default" r:id="rId9"/>
-      <w:footerReference w:type="even" r:id="rId10"/>
-      <w:footerReference w:type="default" r:id="rId11"/>
+      <w:headerReference w:type="even" r:id="rId11"/>
+      <w:headerReference w:type="default" r:id="rId12"/>
+      <w:footerReference w:type="even" r:id="rId13"/>
+      <w:footerReference w:type="default" r:id="rId14"/>
       <w:pgSz w:w="11907" w:h="16839" w:code="9"/>
       <w:pgMar w:top="1701" w:right="1418" w:bottom="1701" w:left="1418" w:header="1134" w:footer="709" w:gutter="0"/>
       <w:pgNumType w:start="1"/>
@@ -683,7 +818,7 @@
 <w:ftr xmlns:wpc="http://schemas.microsoft.com/office/word/2010/wordprocessingCanvas" xmlns:cx="http://schemas.microsoft.com/office/drawing/2014/chartex" xmlns:cx1="http://schemas.microsoft.com/office/drawing/2015/9/8/chartex" xmlns:cx2="http://schemas.microsoft.com/office/drawing/2015/10/21/chartex" xmlns:cx3="http://schemas.microsoft.com/office/drawing/2016/5/9/chartex" xmlns:cx4="http://schemas.microsoft.com/office/drawing/2016/5/10/chartex" xmlns:cx5="http://schemas.microsoft.com/office/drawing/2016/5/11/chartex" xmlns:cx6="http://schemas.microsoft.com/office/drawing/2016/5/12/chartex" xmlns:cx7="http://schemas.microsoft.com/office/drawing/2016/5/13/chartex" xmlns:cx8="http://schemas.microsoft.com/office/drawing/2016/5/14/chartex" xmlns:mc="http://schemas.openxmlformats.org/markup-compatibility/2006" xmlns:aink="http://schemas.microsoft.com/office/drawing/2016/ink" xmlns:am3d="http://schemas.microsoft.com/office/drawing/2017/model3d" xmlns:o="urn:schemas-microsoft-com:office:office" xmlns:r="http://schemas.openxmlformats.org/officeDocument/2006/relationships" xmlns:m="http://schemas.openxmlformats.org/officeDocument/2006/math" xmlns:v="urn:schemas-microsoft-com:vml" xmlns:wp14="http://schemas.microsoft.com/office/word/2010/wordprocessingDrawing" xmlns:wp="http://schemas.openxmlformats.org/drawingml/2006/wordprocessingDrawing" xmlns:w10="urn:schemas-microsoft-com:office:word" xmlns:w="http://schemas.openxmlformats.org/wordprocessingml/2006/main" xmlns:w14="http://schemas.microsoft.com/office/word/2010/wordml" xmlns:w15="http://schemas.microsoft.com/office/word/2012/wordml" xmlns:w16cid="http://schemas.microsoft.com/office/word/2016/wordml/cid" xmlns:w16se="http://schemas.microsoft.com/office/word/2015/wordml/symex" xmlns:wpg="http://schemas.microsoft.com/office/word/2010/wordprocessingGroup" xmlns:wpi="http://schemas.microsoft.com/office/word/2010/wordprocessingInk" xmlns:wne="http://schemas.microsoft.com/office/word/2006/wordml" xmlns:wps="http://schemas.microsoft.com/office/word/2010/wordprocessingShape" mc:Ignorable="w14 w15 w16se w16cid wp14">
   <w:p>
     <w:pPr>
-      <w:pStyle w:val="Rodap"/>
+      <w:pStyle w:val="Footer"/>
       <w:pBdr>
         <w:top w:val="single" w:sz="18" w:space="1" w:color="0070C0"/>
       </w:pBdr>
@@ -752,7 +887,7 @@
   </w:p>
   <w:p>
     <w:pPr>
-      <w:pStyle w:val="Rodap"/>
+      <w:pStyle w:val="Footer"/>
     </w:pPr>
   </w:p>
 </w:ftr>
@@ -762,7 +897,7 @@
 <w:ftr xmlns:wpc="http://schemas.microsoft.com/office/word/2010/wordprocessingCanvas" xmlns:cx="http://schemas.microsoft.com/office/drawing/2014/chartex" xmlns:cx1="http://schemas.microsoft.com/office/drawing/2015/9/8/chartex" xmlns:cx2="http://schemas.microsoft.com/office/drawing/2015/10/21/chartex" xmlns:cx3="http://schemas.microsoft.com/office/drawing/2016/5/9/chartex" xmlns:cx4="http://schemas.microsoft.com/office/drawing/2016/5/10/chartex" xmlns:cx5="http://schemas.microsoft.com/office/drawing/2016/5/11/chartex" xmlns:cx6="http://schemas.microsoft.com/office/drawing/2016/5/12/chartex" xmlns:cx7="http://schemas.microsoft.com/office/drawing/2016/5/13/chartex" xmlns:cx8="http://schemas.microsoft.com/office/drawing/2016/5/14/chartex" xmlns:mc="http://schemas.openxmlformats.org/markup-compatibility/2006" xmlns:aink="http://schemas.microsoft.com/office/drawing/2016/ink" xmlns:am3d="http://schemas.microsoft.com/office/drawing/2017/model3d" xmlns:o="urn:schemas-microsoft-com:office:office" xmlns:r="http://schemas.openxmlformats.org/officeDocument/2006/relationships" xmlns:m="http://schemas.openxmlformats.org/officeDocument/2006/math" xmlns:v="urn:schemas-microsoft-com:vml" xmlns:wp14="http://schemas.microsoft.com/office/word/2010/wordprocessingDrawing" xmlns:wp="http://schemas.openxmlformats.org/drawingml/2006/wordprocessingDrawing" xmlns:w10="urn:schemas-microsoft-com:office:word" xmlns:w="http://schemas.openxmlformats.org/wordprocessingml/2006/main" xmlns:w14="http://schemas.microsoft.com/office/word/2010/wordml" xmlns:w15="http://schemas.microsoft.com/office/word/2012/wordml" xmlns:w16cid="http://schemas.microsoft.com/office/word/2016/wordml/cid" xmlns:w16se="http://schemas.microsoft.com/office/word/2015/wordml/symex" xmlns:wpg="http://schemas.microsoft.com/office/word/2010/wordprocessingGroup" xmlns:wpi="http://schemas.microsoft.com/office/word/2010/wordprocessingInk" xmlns:wne="http://schemas.microsoft.com/office/word/2006/wordml" xmlns:wps="http://schemas.microsoft.com/office/word/2010/wordprocessingShape" mc:Ignorable="w14 w15 w16se w16cid wp14">
   <w:p>
     <w:pPr>
-      <w:pStyle w:val="Rodap"/>
+      <w:pStyle w:val="Footer"/>
       <w:pBdr>
         <w:top w:val="single" w:sz="4" w:space="1" w:color="auto"/>
       </w:pBdr>
@@ -900,37 +1035,37 @@
 <w:hdr xmlns:wpc="http://schemas.microsoft.com/office/word/2010/wordprocessingCanvas" xmlns:cx="http://schemas.microsoft.com/office/drawing/2014/chartex" xmlns:cx1="http://schemas.microsoft.com/office/drawing/2015/9/8/chartex" xmlns:cx2="http://schemas.microsoft.com/office/drawing/2015/10/21/chartex" xmlns:cx3="http://schemas.microsoft.com/office/drawing/2016/5/9/chartex" xmlns:cx4="http://schemas.microsoft.com/office/drawing/2016/5/10/chartex" xmlns:cx5="http://schemas.microsoft.com/office/drawing/2016/5/11/chartex" xmlns:cx6="http://schemas.microsoft.com/office/drawing/2016/5/12/chartex" xmlns:cx7="http://schemas.microsoft.com/office/drawing/2016/5/13/chartex" xmlns:cx8="http://schemas.microsoft.com/office/drawing/2016/5/14/chartex" xmlns:mc="http://schemas.openxmlformats.org/markup-compatibility/2006" xmlns:aink="http://schemas.microsoft.com/office/drawing/2016/ink" xmlns:am3d="http://schemas.microsoft.com/office/drawing/2017/model3d" xmlns:o="urn:schemas-microsoft-com:office:office" xmlns:r="http://schemas.openxmlformats.org/officeDocument/2006/relationships" xmlns:m="http://schemas.openxmlformats.org/officeDocument/2006/math" xmlns:v="urn:schemas-microsoft-com:vml" xmlns:wp14="http://schemas.microsoft.com/office/word/2010/wordprocessingDrawing" xmlns:wp="http://schemas.openxmlformats.org/drawingml/2006/wordprocessingDrawing" xmlns:w10="urn:schemas-microsoft-com:office:word" xmlns:w="http://schemas.openxmlformats.org/wordprocessingml/2006/main" xmlns:w14="http://schemas.microsoft.com/office/word/2010/wordml" xmlns:w15="http://schemas.microsoft.com/office/word/2012/wordml" xmlns:w16cid="http://schemas.microsoft.com/office/word/2016/wordml/cid" xmlns:w16se="http://schemas.microsoft.com/office/word/2015/wordml/symex" xmlns:wpg="http://schemas.microsoft.com/office/word/2010/wordprocessingGroup" xmlns:wpi="http://schemas.microsoft.com/office/word/2010/wordprocessingInk" xmlns:wne="http://schemas.microsoft.com/office/word/2006/wordml" xmlns:wps="http://schemas.microsoft.com/office/word/2010/wordprocessingShape" mc:Ignorable="w14 w15 w16se w16cid wp14">
   <w:p>
     <w:pPr>
-      <w:pStyle w:val="Cabealho"/>
+      <w:pStyle w:val="Header"/>
       <w:framePr w:wrap="around" w:vAnchor="text" w:hAnchor="margin" w:xAlign="right" w:y="1"/>
       <w:rPr>
-        <w:rStyle w:val="Nmerodepgina"/>
+        <w:rStyle w:val="PageNumber"/>
         <w:rFonts w:ascii="HelveticaNeueLT Std Thin" w:hAnsi="HelveticaNeueLT Std Thin"/>
       </w:rPr>
     </w:pPr>
     <w:r>
       <w:rPr>
-        <w:rStyle w:val="Nmerodepgina"/>
+        <w:rStyle w:val="PageNumber"/>
         <w:rFonts w:ascii="HelveticaNeueLT Std Thin" w:hAnsi="HelveticaNeueLT Std Thin"/>
       </w:rPr>
       <w:fldChar w:fldCharType="begin"/>
     </w:r>
     <w:r>
       <w:rPr>
-        <w:rStyle w:val="Nmerodepgina"/>
+        <w:rStyle w:val="PageNumber"/>
         <w:rFonts w:ascii="HelveticaNeueLT Std Thin" w:hAnsi="HelveticaNeueLT Std Thin"/>
       </w:rPr>
       <w:instrText xml:space="preserve">PAGE  </w:instrText>
     </w:r>
     <w:r>
       <w:rPr>
-        <w:rStyle w:val="Nmerodepgina"/>
+        <w:rStyle w:val="PageNumber"/>
         <w:rFonts w:ascii="HelveticaNeueLT Std Thin" w:hAnsi="HelveticaNeueLT Std Thin"/>
       </w:rPr>
       <w:fldChar w:fldCharType="separate"/>
     </w:r>
     <w:r>
       <w:rPr>
-        <w:rStyle w:val="Nmerodepgina"/>
+        <w:rStyle w:val="PageNumber"/>
         <w:rFonts w:ascii="HelveticaNeueLT Std Thin" w:hAnsi="HelveticaNeueLT Std Thin"/>
         <w:noProof/>
       </w:rPr>
@@ -938,7 +1073,7 @@
     </w:r>
     <w:r>
       <w:rPr>
-        <w:rStyle w:val="Nmerodepgina"/>
+        <w:rStyle w:val="PageNumber"/>
         <w:rFonts w:ascii="HelveticaNeueLT Std Thin" w:hAnsi="HelveticaNeueLT Std Thin"/>
       </w:rPr>
       <w:fldChar w:fldCharType="end"/>
@@ -3309,7 +3444,7 @@
       <w:lang w:eastAsia="en-US"/>
     </w:rPr>
   </w:style>
-  <w:style w:type="paragraph" w:styleId="Ttulo1">
+  <w:style w:type="paragraph" w:styleId="Heading1">
     <w:name w:val="heading 1"/>
     <w:basedOn w:val="Normal"/>
     <w:next w:val="Normal"/>
@@ -3328,7 +3463,7 @@
       <w:sz w:val="56"/>
     </w:rPr>
   </w:style>
-  <w:style w:type="paragraph" w:styleId="Ttulo2">
+  <w:style w:type="paragraph" w:styleId="Heading2">
     <w:name w:val="heading 2"/>
     <w:basedOn w:val="Normal"/>
     <w:next w:val="Normal"/>
@@ -3345,7 +3480,7 @@
       <w:sz w:val="40"/>
     </w:rPr>
   </w:style>
-  <w:style w:type="paragraph" w:styleId="Ttulo3">
+  <w:style w:type="paragraph" w:styleId="Heading3">
     <w:name w:val="heading 3"/>
     <w:basedOn w:val="Normal"/>
     <w:next w:val="Normal"/>
@@ -3360,7 +3495,7 @@
       <w:sz w:val="32"/>
     </w:rPr>
   </w:style>
-  <w:style w:type="paragraph" w:styleId="Ttulo4">
+  <w:style w:type="paragraph" w:styleId="Heading4">
     <w:name w:val="heading 4"/>
     <w:basedOn w:val="Normal"/>
     <w:next w:val="Normal"/>
@@ -3375,7 +3510,7 @@
       <w:sz w:val="28"/>
     </w:rPr>
   </w:style>
-  <w:style w:type="paragraph" w:styleId="Ttulo5">
+  <w:style w:type="paragraph" w:styleId="Heading5">
     <w:name w:val="heading 5"/>
     <w:basedOn w:val="Normal"/>
     <w:next w:val="Normal"/>
@@ -3389,7 +3524,7 @@
       <w:sz w:val="40"/>
     </w:rPr>
   </w:style>
-  <w:style w:type="paragraph" w:styleId="Ttulo6">
+  <w:style w:type="paragraph" w:styleId="Heading6">
     <w:name w:val="heading 6"/>
     <w:basedOn w:val="Normal"/>
     <w:next w:val="Normal"/>
@@ -3404,7 +3539,7 @@
       <w:i/>
     </w:rPr>
   </w:style>
-  <w:style w:type="paragraph" w:styleId="Ttulo7">
+  <w:style w:type="paragraph" w:styleId="Heading7">
     <w:name w:val="heading 7"/>
     <w:basedOn w:val="Normal"/>
     <w:next w:val="Normal"/>
@@ -3420,7 +3555,7 @@
       <w:bCs/>
     </w:rPr>
   </w:style>
-  <w:style w:type="paragraph" w:styleId="Ttulo8">
+  <w:style w:type="paragraph" w:styleId="Heading8">
     <w:name w:val="heading 8"/>
     <w:basedOn w:val="Normal"/>
     <w:next w:val="Normal"/>
@@ -3438,7 +3573,7 @@
       <w:szCs w:val="24"/>
     </w:rPr>
   </w:style>
-  <w:style w:type="paragraph" w:styleId="Ttulo9">
+  <w:style w:type="paragraph" w:styleId="Heading9">
     <w:name w:val="heading 9"/>
     <w:basedOn w:val="Normal"/>
     <w:next w:val="Normal"/>
@@ -3456,13 +3591,13 @@
       <w:lang w:eastAsia="pt-BR"/>
     </w:rPr>
   </w:style>
-  <w:style w:type="character" w:default="1" w:styleId="Fontepargpadro">
+  <w:style w:type="character" w:default="1" w:styleId="DefaultParagraphFont">
     <w:name w:val="Default Paragraph Font"/>
     <w:uiPriority w:val="1"/>
     <w:semiHidden/>
     <w:unhideWhenUsed/>
   </w:style>
-  <w:style w:type="table" w:default="1" w:styleId="Tabelanormal">
+  <w:style w:type="table" w:default="1" w:styleId="TableNormal">
     <w:name w:val="Normal Table"/>
     <w:uiPriority w:val="99"/>
     <w:semiHidden/>
@@ -3477,16 +3612,16 @@
       </w:tblCellMar>
     </w:tblPr>
   </w:style>
-  <w:style w:type="numbering" w:default="1" w:styleId="Semlista">
+  <w:style w:type="numbering" w:default="1" w:styleId="NoList">
     <w:name w:val="No List"/>
     <w:uiPriority w:val="99"/>
     <w:semiHidden/>
     <w:unhideWhenUsed/>
   </w:style>
-  <w:style w:type="paragraph" w:styleId="Rodap">
+  <w:style w:type="paragraph" w:styleId="Footer">
     <w:name w:val="footer"/>
     <w:basedOn w:val="Normal"/>
-    <w:link w:val="RodapChar"/>
+    <w:link w:val="FooterChar"/>
     <w:uiPriority w:val="99"/>
     <w:rsid w:val="00205917"/>
     <w:pPr>
@@ -3550,16 +3685,16 @@
       <w:b/>
     </w:rPr>
   </w:style>
-  <w:style w:type="character" w:styleId="Nmerodepgina">
+  <w:style w:type="character" w:styleId="PageNumber">
     <w:name w:val="page number"/>
-    <w:basedOn w:val="Fontepargpadro"/>
+    <w:basedOn w:val="DefaultParagraphFont"/>
     <w:semiHidden/>
     <w:rsid w:val="00205917"/>
   </w:style>
-  <w:style w:type="paragraph" w:styleId="Cabealho">
+  <w:style w:type="paragraph" w:styleId="Header">
     <w:name w:val="header"/>
     <w:basedOn w:val="Normal"/>
-    <w:link w:val="CabealhoChar"/>
+    <w:link w:val="HeaderChar"/>
     <w:rsid w:val="00205917"/>
     <w:pPr>
       <w:tabs>
@@ -3568,7 +3703,7 @@
       </w:tabs>
     </w:pPr>
   </w:style>
-  <w:style w:type="paragraph" w:styleId="Recuodecorpodetexto">
+  <w:style w:type="paragraph" w:styleId="BodyTextIndent">
     <w:name w:val="Body Text Indent"/>
     <w:basedOn w:val="Normal"/>
     <w:semiHidden/>
@@ -3577,7 +3712,7 @@
       <w:ind w:left="2552" w:hanging="2552"/>
     </w:pPr>
   </w:style>
-  <w:style w:type="paragraph" w:styleId="Sumrio1">
+  <w:style w:type="paragraph" w:styleId="TOC1">
     <w:name w:val="toc 1"/>
     <w:basedOn w:val="Normal"/>
     <w:next w:val="Normal"/>
@@ -3607,7 +3742,7 @@
       <w:jc w:val="left"/>
     </w:pPr>
   </w:style>
-  <w:style w:type="paragraph" w:styleId="Sumrio2">
+  <w:style w:type="paragraph" w:styleId="TOC2">
     <w:name w:val="toc 2"/>
     <w:basedOn w:val="Normal"/>
     <w:next w:val="Normal"/>
@@ -3624,7 +3759,7 @@
       <w:bCs/>
     </w:rPr>
   </w:style>
-  <w:style w:type="paragraph" w:styleId="Sumrio3">
+  <w:style w:type="paragraph" w:styleId="TOC3">
     <w:name w:val="toc 3"/>
     <w:basedOn w:val="Normal"/>
     <w:next w:val="Normal"/>
@@ -3639,7 +3774,7 @@
       <w:rFonts w:asciiTheme="minorHAnsi" w:hAnsiTheme="minorHAnsi"/>
     </w:rPr>
   </w:style>
-  <w:style w:type="paragraph" w:styleId="Sumrio4">
+  <w:style w:type="paragraph" w:styleId="TOC4">
     <w:name w:val="toc 4"/>
     <w:basedOn w:val="Normal"/>
     <w:next w:val="Normal"/>
@@ -3653,7 +3788,7 @@
       <w:rFonts w:asciiTheme="minorHAnsi" w:hAnsiTheme="minorHAnsi"/>
     </w:rPr>
   </w:style>
-  <w:style w:type="paragraph" w:styleId="Sumrio5">
+  <w:style w:type="paragraph" w:styleId="TOC5">
     <w:name w:val="toc 5"/>
     <w:basedOn w:val="Normal"/>
     <w:next w:val="Normal"/>
@@ -3667,7 +3802,7 @@
       <w:rFonts w:asciiTheme="minorHAnsi" w:hAnsiTheme="minorHAnsi"/>
     </w:rPr>
   </w:style>
-  <w:style w:type="paragraph" w:styleId="Sumrio6">
+  <w:style w:type="paragraph" w:styleId="TOC6">
     <w:name w:val="toc 6"/>
     <w:basedOn w:val="Normal"/>
     <w:next w:val="Normal"/>
@@ -3681,7 +3816,7 @@
       <w:rFonts w:asciiTheme="minorHAnsi" w:hAnsiTheme="minorHAnsi"/>
     </w:rPr>
   </w:style>
-  <w:style w:type="paragraph" w:styleId="Sumrio7">
+  <w:style w:type="paragraph" w:styleId="TOC7">
     <w:name w:val="toc 7"/>
     <w:basedOn w:val="Normal"/>
     <w:next w:val="Normal"/>
@@ -3695,7 +3830,7 @@
       <w:rFonts w:asciiTheme="minorHAnsi" w:hAnsiTheme="minorHAnsi"/>
     </w:rPr>
   </w:style>
-  <w:style w:type="paragraph" w:styleId="Sumrio8">
+  <w:style w:type="paragraph" w:styleId="TOC8">
     <w:name w:val="toc 8"/>
     <w:basedOn w:val="Normal"/>
     <w:next w:val="Normal"/>
@@ -3709,7 +3844,7 @@
       <w:rFonts w:asciiTheme="minorHAnsi" w:hAnsiTheme="minorHAnsi"/>
     </w:rPr>
   </w:style>
-  <w:style w:type="paragraph" w:styleId="Sumrio9">
+  <w:style w:type="paragraph" w:styleId="TOC9">
     <w:name w:val="toc 9"/>
     <w:basedOn w:val="Normal"/>
     <w:next w:val="Normal"/>
@@ -3723,9 +3858,9 @@
       <w:rFonts w:asciiTheme="minorHAnsi" w:hAnsiTheme="minorHAnsi"/>
     </w:rPr>
   </w:style>
-  <w:style w:type="character" w:customStyle="1" w:styleId="RodapChar">
-    <w:name w:val="Rodapé Char"/>
-    <w:link w:val="Rodap"/>
+  <w:style w:type="character" w:customStyle="1" w:styleId="FooterChar">
+    <w:name w:val="Footer Char"/>
+    <w:link w:val="Footer"/>
     <w:uiPriority w:val="99"/>
     <w:rsid w:val="00F40796"/>
     <w:rPr>
@@ -3733,7 +3868,7 @@
       <w:lang w:val="pt-BR" w:eastAsia="en-US" w:bidi="ar-SA"/>
     </w:rPr>
   </w:style>
-  <w:style w:type="paragraph" w:styleId="Corpodetexto">
+  <w:style w:type="paragraph" w:styleId="BodyText">
     <w:name w:val="Body Text"/>
     <w:basedOn w:val="Normal"/>
     <w:rsid w:val="00F40796"/>
@@ -3762,7 +3897,7 @@
       <w:sz w:val="38"/>
     </w:rPr>
   </w:style>
-  <w:style w:type="paragraph" w:styleId="ndicedeilustraes">
+  <w:style w:type="paragraph" w:styleId="TableofFigures">
     <w:name w:val="table of figures"/>
     <w:basedOn w:val="Normal"/>
     <w:next w:val="Normal"/>
@@ -3780,7 +3915,7 @@
       <w:lang w:eastAsia="pt-BR"/>
     </w:rPr>
   </w:style>
-  <w:style w:type="paragraph" w:styleId="Recuodecorpodetexto3">
+  <w:style w:type="paragraph" w:styleId="BodyTextIndent3">
     <w:name w:val="Body Text Indent 3"/>
     <w:basedOn w:val="Normal"/>
     <w:rsid w:val="00A63B12"/>
@@ -3960,7 +4095,7 @@
       <w:lang w:eastAsia="pt-BR"/>
     </w:rPr>
   </w:style>
-  <w:style w:type="character" w:styleId="nfase">
+  <w:style w:type="character" w:styleId="Emphasis">
     <w:name w:val="Emphasis"/>
     <w:uiPriority w:val="20"/>
     <w:qFormat/>
@@ -4043,10 +4178,10 @@
       <w:lang w:eastAsia="pt-BR"/>
     </w:rPr>
   </w:style>
-  <w:style w:type="paragraph" w:styleId="Textodebalo">
+  <w:style w:type="paragraph" w:styleId="BalloonText">
     <w:name w:val="Balloon Text"/>
     <w:basedOn w:val="Normal"/>
-    <w:link w:val="TextodebaloChar"/>
+    <w:link w:val="BalloonTextChar"/>
     <w:uiPriority w:val="99"/>
     <w:semiHidden/>
     <w:unhideWhenUsed/>
@@ -4060,9 +4195,9 @@
       <w:szCs w:val="16"/>
     </w:rPr>
   </w:style>
-  <w:style w:type="character" w:customStyle="1" w:styleId="TextodebaloChar">
-    <w:name w:val="Texto de balão Char"/>
-    <w:link w:val="Textodebalo"/>
+  <w:style w:type="character" w:customStyle="1" w:styleId="BalloonTextChar">
+    <w:name w:val="Balloon Text Char"/>
+    <w:link w:val="BalloonText"/>
     <w:uiPriority w:val="99"/>
     <w:semiHidden/>
     <w:rsid w:val="00C84DF1"/>
@@ -4163,9 +4298,9 @@
       <w:lang w:eastAsia="pt-BR"/>
     </w:rPr>
   </w:style>
-  <w:style w:type="table" w:styleId="Tabelacomgrade">
+  <w:style w:type="table" w:styleId="TableGrid">
     <w:name w:val="Table Grid"/>
-    <w:basedOn w:val="Tabelanormal"/>
+    <w:basedOn w:val="TableNormal"/>
     <w:uiPriority w:val="59"/>
     <w:rsid w:val="009B3B00"/>
     <w:tblPr>
@@ -4358,7 +4493,7 @@
       <w:rFonts w:ascii="Myriad Roman" w:hAnsi="Myriad Roman" w:cs="Myriad Roman"/>
     </w:rPr>
   </w:style>
-  <w:style w:type="character" w:styleId="Forte">
+  <w:style w:type="character" w:styleId="Strong">
     <w:name w:val="Strong"/>
     <w:uiPriority w:val="22"/>
     <w:qFormat/>
@@ -4368,7 +4503,7 @@
       <w:bCs/>
     </w:rPr>
   </w:style>
-  <w:style w:type="paragraph" w:styleId="PargrafodaLista">
+  <w:style w:type="paragraph" w:styleId="ListParagraph">
     <w:name w:val="List Paragraph"/>
     <w:basedOn w:val="Normal"/>
     <w:uiPriority w:val="34"/>
@@ -4387,7 +4522,7 @@
   </w:style>
   <w:style w:type="paragraph" w:customStyle="1" w:styleId="paginas">
     <w:name w:val="paginas"/>
-    <w:basedOn w:val="Rodap"/>
+    <w:basedOn w:val="Footer"/>
     <w:link w:val="paginasChar"/>
     <w:qFormat/>
     <w:rsid w:val="005E7039"/>
@@ -4411,22 +4546,34 @@
       <w:lang w:eastAsia="en-US"/>
     </w:rPr>
   </w:style>
-  <w:style w:type="character" w:styleId="Nmerodelinha">
+  <w:style w:type="character" w:styleId="LineNumber">
     <w:name w:val="line number"/>
-    <w:basedOn w:val="Fontepargpadro"/>
+    <w:basedOn w:val="DefaultParagraphFont"/>
     <w:uiPriority w:val="99"/>
     <w:semiHidden/>
     <w:unhideWhenUsed/>
     <w:rsid w:val="009618C1"/>
   </w:style>
-  <w:style w:type="character" w:customStyle="1" w:styleId="CabealhoChar">
-    <w:name w:val="Cabeçalho Char"/>
-    <w:basedOn w:val="Fontepargpadro"/>
-    <w:link w:val="Cabealho"/>
+  <w:style w:type="character" w:customStyle="1" w:styleId="HeaderChar">
+    <w:name w:val="Header Char"/>
+    <w:basedOn w:val="DefaultParagraphFont"/>
+    <w:link w:val="Header"/>
     <w:rsid w:val="00404964"/>
     <w:rPr>
       <w:rFonts w:ascii="Verdana" w:hAnsi="Verdana"/>
       <w:lang w:eastAsia="en-US"/>
+    </w:rPr>
+  </w:style>
+  <w:style w:type="character" w:styleId="UnresolvedMention">
+    <w:name w:val="Unresolved Mention"/>
+    <w:basedOn w:val="DefaultParagraphFont"/>
+    <w:uiPriority w:val="99"/>
+    <w:semiHidden/>
+    <w:unhideWhenUsed/>
+    <w:rsid w:val="00BF7AC0"/>
+    <w:rPr>
+      <w:color w:val="605E5C"/>
+      <w:shd w:val="clear" w:color="auto" w:fill="E1DFDD"/>
     </w:rPr>
   </w:style>
 </w:styles>
@@ -4722,7 +4869,7 @@
 </file>
 
 <file path=customXml/itemProps1.xml><?xml version="1.0" encoding="utf-8"?>
-<ds:datastoreItem xmlns:ds="http://schemas.openxmlformats.org/officeDocument/2006/customXml" ds:itemID="{0FB45CC1-6A85-44E7-8FCB-B8E74A8C42C0}">
+<ds:datastoreItem xmlns:ds="http://schemas.openxmlformats.org/officeDocument/2006/customXml" ds:itemID="{4B2165F8-EF3F-4D90-8489-B483748C66BE}">
   <ds:schemaRefs>
     <ds:schemaRef ds:uri="http://schemas.openxmlformats.org/officeDocument/2006/bibliography"/>
   </ds:schemaRefs>

</xml_diff>